<commit_message>
Web services REST in NetBeans con Spring Boot
</commit_message>
<xml_diff>
--- a/Web services REST in NetBeans con Spring Boot.docx
+++ b/Web services REST in NetBeans con Spring Boot.docx
@@ -5,31 +5,16 @@
     <w:p>
       <w:pPr>
         <w:pStyle w:val="Titolo1"/>
-      </w:pPr>
-      <w:r>
-        <w:t xml:space="preserve">Web </w:t>
-      </w:r>
-      <w:proofErr w:type="spellStart"/>
-      <w:r>
-        <w:t>services</w:t>
-      </w:r>
-      <w:proofErr w:type="spellEnd"/>
-      <w:r>
-        <w:t xml:space="preserve"> REST in </w:t>
-      </w:r>
-      <w:proofErr w:type="spellStart"/>
-      <w:r>
-        <w:t>NetBeans</w:t>
-      </w:r>
-      <w:proofErr w:type="spellEnd"/>
-      <w:r>
-        <w:t xml:space="preserve"> con Spring </w:t>
-      </w:r>
-      <w:proofErr w:type="spellStart"/>
-      <w:r>
-        <w:t>Boot</w:t>
-      </w:r>
-      <w:proofErr w:type="spellEnd"/>
+        <w:rPr>
+          <w:lang w:val="en-US"/>
+        </w:rPr>
+      </w:pPr>
+      <w:r>
+        <w:rPr>
+          <w:lang w:val="en-US"/>
+        </w:rPr>
+        <w:t>Web services REST in NetBeans con Spring Boot</w:t>
+      </w:r>
     </w:p>
     <w:p>
       <w:pPr>
@@ -72,7 +57,7 @@
       <w:r>
         <w:t>" o dal portale (</w:t>
       </w:r>
-      <w:hyperlink r:id="rId6" w:history="1">
+      <w:hyperlink r:id="rId8" w:history="1">
         <w:r>
           <w:rPr>
             <w:rStyle w:val="Collegamentoipertestuale"/>
@@ -172,68 +157,59 @@
     <w:p>
       <w:pPr>
         <w:pStyle w:val="Titolo2"/>
-      </w:pPr>
-      <w:r>
-        <w:t>Creazione di un progetto</w:t>
-      </w:r>
-    </w:p>
-    <w:p>
-      <w:r>
-        <w:t xml:space="preserve">New </w:t>
-      </w:r>
-      <w:proofErr w:type="spellStart"/>
-      <w:r>
-        <w:t>project</w:t>
-      </w:r>
-      <w:proofErr w:type="spellEnd"/>
-      <w:r>
-        <w:t xml:space="preserve"> / </w:t>
-      </w:r>
-      <w:proofErr w:type="spellStart"/>
-      <w:r>
-        <w:t>Categories</w:t>
-      </w:r>
-      <w:proofErr w:type="spellEnd"/>
-      <w:r>
-        <w:t xml:space="preserve">: </w:t>
-      </w:r>
-      <w:proofErr w:type="spellStart"/>
-      <w:r>
-        <w:t>Maven</w:t>
-      </w:r>
-      <w:proofErr w:type="spellEnd"/>
-      <w:r>
-        <w:t xml:space="preserve"> / </w:t>
-      </w:r>
-      <w:proofErr w:type="spellStart"/>
-      <w:r>
-        <w:t>Projects</w:t>
-      </w:r>
-      <w:proofErr w:type="spellEnd"/>
-      <w:r>
-        <w:t xml:space="preserve">: Spring </w:t>
-      </w:r>
-      <w:proofErr w:type="spellStart"/>
-      <w:r>
-        <w:t>Boot</w:t>
-      </w:r>
-      <w:proofErr w:type="spellEnd"/>
-      <w:r>
-        <w:t xml:space="preserve"> </w:t>
-      </w:r>
-      <w:proofErr w:type="spellStart"/>
-      <w:r>
+        <w:rPr>
+          <w:lang w:val="en-US"/>
+        </w:rPr>
+      </w:pPr>
+      <w:proofErr w:type="spellStart"/>
+      <w:r>
+        <w:rPr>
+          <w:lang w:val="en-US"/>
+        </w:rPr>
+        <w:t>Creazione</w:t>
+      </w:r>
+      <w:proofErr w:type="spellEnd"/>
+      <w:r>
+        <w:rPr>
+          <w:lang w:val="en-US"/>
+        </w:rPr>
+        <w:t xml:space="preserve"> di un </w:t>
+      </w:r>
+      <w:proofErr w:type="spellStart"/>
+      <w:r>
+        <w:rPr>
+          <w:lang w:val="en-US"/>
+        </w:rPr>
+        <w:t>progetto</w:t>
+      </w:r>
+      <w:proofErr w:type="spellEnd"/>
+    </w:p>
+    <w:p>
+      <w:pPr>
+        <w:rPr>
+          <w:lang w:val="en-US"/>
+        </w:rPr>
+      </w:pPr>
+      <w:r>
+        <w:rPr>
+          <w:lang w:val="en-US"/>
+        </w:rPr>
+        <w:t xml:space="preserve">New project / Categories: Maven / Projects: Spring Boot </w:t>
+      </w:r>
+      <w:proofErr w:type="spellStart"/>
+      <w:r>
+        <w:rPr>
+          <w:lang w:val="en-US"/>
+        </w:rPr>
         <w:t>Initializr</w:t>
       </w:r>
       <w:proofErr w:type="spellEnd"/>
       <w:r>
-        <w:t xml:space="preserve"> </w:t>
-      </w:r>
-      <w:proofErr w:type="spellStart"/>
-      <w:r>
-        <w:t>project</w:t>
-      </w:r>
-      <w:proofErr w:type="spellEnd"/>
+        <w:rPr>
+          <w:lang w:val="en-US"/>
+        </w:rPr>
+        <w:t xml:space="preserve"> project</w:t>
+      </w:r>
     </w:p>
     <w:p>
       <w:r>
@@ -287,6 +263,9 @@
       <w:r>
         <w:t>: è il nome del progetto</w:t>
       </w:r>
+      <w:r>
+        <w:t xml:space="preserve"> (es. demo)</w:t>
+      </w:r>
     </w:p>
     <w:p>
       <w:pPr>
@@ -355,41 +334,330 @@
         <w:t xml:space="preserve">Web: </w:t>
       </w:r>
       <w:r>
-        <w:t xml:space="preserve">Web, </w:t>
-      </w:r>
-      <w:proofErr w:type="spellStart"/>
-      <w:r>
+        <w:t>Web</w:t>
+      </w:r>
+    </w:p>
+    <w:p>
+      <w:proofErr w:type="spellStart"/>
+      <w:r>
+        <w:t>Name</w:t>
+      </w:r>
+      <w:proofErr w:type="spellEnd"/>
+      <w:r>
+        <w:t xml:space="preserve"> &amp; location: specificare il nome del progetto e la directory dove </w:t>
+      </w:r>
+      <w:proofErr w:type="spellStart"/>
+      <w:r>
+        <w:t>salvarloo</w:t>
+      </w:r>
+      <w:proofErr w:type="spellEnd"/>
+    </w:p>
+    <w:p>
+      <w:pPr>
+        <w:pStyle w:val="Titolo2"/>
+      </w:pPr>
+      <w:r>
+        <w:t>Creazione del codice</w:t>
+      </w:r>
+    </w:p>
+    <w:p>
+      <w:r>
+        <w:t xml:space="preserve">Click dx nel nodo Source </w:t>
+      </w:r>
+      <w:proofErr w:type="spellStart"/>
+      <w:r>
+        <w:t>packages</w:t>
+      </w:r>
+      <w:proofErr w:type="spellEnd"/>
+      <w:r>
+        <w:t xml:space="preserve"> / [</w:t>
+      </w:r>
+      <w:proofErr w:type="spellStart"/>
+      <w:r>
+        <w:t>Group.Artiìfact</w:t>
+      </w:r>
+      <w:proofErr w:type="spellEnd"/>
+      <w:r>
+        <w:t xml:space="preserve">] / New Java </w:t>
+      </w:r>
+      <w:proofErr w:type="spellStart"/>
+      <w:r>
+        <w:t>class</w:t>
+      </w:r>
+      <w:proofErr w:type="spellEnd"/>
+      <w:r>
+        <w:t xml:space="preserve"> creare una classe controller con I </w:t>
+      </w:r>
+      <w:proofErr w:type="spellStart"/>
+      <w:r>
+        <w:t>mapping</w:t>
+      </w:r>
+      <w:proofErr w:type="spellEnd"/>
+      <w:r>
+        <w:t xml:space="preserve"> per le richieste al web service</w:t>
+      </w:r>
+      <w:r>
+        <w:t>, ad es.:</w:t>
+      </w:r>
+    </w:p>
+    <w:p>
+      <w:pPr>
+        <w:pStyle w:val="Codice-Primariga"/>
+      </w:pPr>
+      <w:r>
+        <w:t>@</w:t>
+      </w:r>
+      <w:proofErr w:type="spellStart"/>
+      <w:r>
+        <w:t>RestController</w:t>
+      </w:r>
+      <w:proofErr w:type="spellEnd"/>
+    </w:p>
+    <w:p>
+      <w:pPr>
+        <w:pStyle w:val="Codice"/>
+      </w:pPr>
+      <w:r>
+        <w:t xml:space="preserve">public class </w:t>
+      </w:r>
+      <w:proofErr w:type="spellStart"/>
+      <w:r>
+        <w:t>MioController</w:t>
+      </w:r>
+      <w:proofErr w:type="spellEnd"/>
+      <w:r>
+        <w:t xml:space="preserve"> {</w:t>
+      </w:r>
+    </w:p>
+    <w:p>
+      <w:pPr>
+        <w:pStyle w:val="Codice"/>
+      </w:pPr>
+      <w:r>
+        <w:tab/>
+      </w:r>
+    </w:p>
+    <w:p>
+      <w:pPr>
+        <w:pStyle w:val="Codice"/>
+      </w:pPr>
+      <w:r>
+        <w:tab/>
+        <w:t>@</w:t>
+      </w:r>
+      <w:proofErr w:type="spellStart"/>
+      <w:r>
+        <w:t>RequestMapping</w:t>
+      </w:r>
+      <w:proofErr w:type="spellEnd"/>
+      <w:r>
+        <w:t>("/")</w:t>
+      </w:r>
+    </w:p>
+    <w:p>
+      <w:pPr>
+        <w:pStyle w:val="Codice"/>
+      </w:pPr>
+      <w:r>
+        <w:tab/>
+        <w:t>public String index() {</w:t>
+      </w:r>
+    </w:p>
+    <w:p>
+      <w:pPr>
+        <w:pStyle w:val="Codice"/>
+      </w:pPr>
+      <w:r>
+        <w:tab/>
+      </w:r>
+      <w:r>
+        <w:tab/>
+        <w:t>return "Hello!";</w:t>
+      </w:r>
+    </w:p>
+    <w:p>
+      <w:pPr>
+        <w:pStyle w:val="Codice"/>
+      </w:pPr>
+      <w:r>
+        <w:tab/>
+      </w:r>
+      <w:r>
+        <w:t>}</w:t>
+      </w:r>
+    </w:p>
+    <w:p>
+      <w:pPr>
+        <w:pStyle w:val="Codice-Ultimariga"/>
+      </w:pPr>
+      <w:r>
+        <w:t>}</w:t>
+      </w:r>
+    </w:p>
+    <w:p>
+      <w:pPr>
+        <w:pStyle w:val="Titolo2"/>
         <w:rPr>
-          <w:strike/>
+          <w:lang w:val="en-US"/>
         </w:rPr>
-        <w:t>Rest</w:t>
-      </w:r>
-      <w:proofErr w:type="spellEnd"/>
+      </w:pPr>
+      <w:proofErr w:type="spellStart"/>
       <w:r>
         <w:rPr>
-          <w:strike/>
+          <w:lang w:val="en-US"/>
         </w:rPr>
+        <w:t>Esecuzione</w:t>
+      </w:r>
+      <w:proofErr w:type="spellEnd"/>
+      <w:r>
+        <w:rPr>
+          <w:lang w:val="en-US"/>
+        </w:rPr>
+        <w:t xml:space="preserve"> del </w:t>
+      </w:r>
+      <w:proofErr w:type="spellStart"/>
+      <w:r>
+        <w:rPr>
+          <w:lang w:val="en-US"/>
+        </w:rPr>
+        <w:t>progetto</w:t>
+      </w:r>
+      <w:proofErr w:type="spellEnd"/>
+    </w:p>
+    <w:p>
+      <w:r>
+        <w:t xml:space="preserve">Premere il pulsante </w:t>
+      </w:r>
+      <w:proofErr w:type="spellStart"/>
+      <w:r>
+        <w:t>Run</w:t>
+      </w:r>
+      <w:proofErr w:type="spellEnd"/>
+      <w:r>
         <w:t xml:space="preserve"> </w:t>
       </w:r>
       <w:proofErr w:type="spellStart"/>
       <w:r>
-        <w:rPr>
-          <w:strike/>
-        </w:rPr>
-        <w:t>Repositories</w:t>
-      </w:r>
+        <w:t>project</w:t>
+      </w:r>
+      <w:proofErr w:type="spellEnd"/>
+      <w:r>
+        <w:t xml:space="preserve"> [F6], aprire un browser e portarsi </w:t>
+      </w:r>
+      <w:proofErr w:type="spellStart"/>
+      <w:r>
+        <w:t>all'url</w:t>
+      </w:r>
+      <w:proofErr w:type="spellEnd"/>
+      <w:r>
+        <w:t xml:space="preserve"> </w:t>
+      </w:r>
+      <w:hyperlink r:id="rId9" w:history="1">
+        <w:r>
+          <w:rPr>
+            <w:rStyle w:val="Collegamentoipertestuale"/>
+          </w:rPr>
+          <w:t>http://localhost:8080/</w:t>
+        </w:r>
+      </w:hyperlink>
+      <w:r>
+        <w:t xml:space="preserve">; dovrebbe apparire la "pagina" </w:t>
+      </w:r>
+      <w:r>
+        <w:t>mappata sulla radice.</w:t>
+      </w:r>
+    </w:p>
+    <w:p>
+      <w:r>
+        <w:t>Se si cambia il codice basta salvare il file. La dipendenza "</w:t>
+      </w:r>
+      <w:proofErr w:type="spellStart"/>
+      <w:r>
+        <w:t>Devtools</w:t>
+      </w:r>
+      <w:proofErr w:type="spellEnd"/>
+      <w:r>
+        <w:t>" carica automaticamente nel web server la nuova versione (</w:t>
+      </w:r>
+      <w:proofErr w:type="spellStart"/>
+      <w:r>
+        <w:t>deploy</w:t>
+      </w:r>
+      <w:proofErr w:type="spellEnd"/>
+      <w:r>
+        <w:t xml:space="preserve"> automatico): per vedere il sito aggiornato basta aggiornare la pagina del browser ([F5]).</w:t>
+      </w:r>
+    </w:p>
+    <w:p>
       <w:bookmarkStart w:id="0" w:name="_GoBack"/>
       <w:bookmarkEnd w:id="0"/>
-      <w:proofErr w:type="spellEnd"/>
     </w:p>
     <w:sectPr>
+      <w:footerReference w:type="default" r:id="rId10"/>
       <w:pgSz w:w="11906" w:h="16838"/>
-      <w:pgMar w:top="1417" w:right="1134" w:bottom="1134" w:left="1134" w:header="708" w:footer="708" w:gutter="0"/>
+      <w:pgMar w:top="1417" w:right="1134" w:bottom="1134" w:left="1134" w:header="708" w:footer="563" w:gutter="0"/>
       <w:cols w:space="708"/>
       <w:docGrid w:linePitch="360"/>
     </w:sectPr>
   </w:body>
 </w:document>
+</file>
+
+<file path=word/endnotes.xml><?xml version="1.0" encoding="utf-8"?>
+<w:endnotes xmlns:wpc="http://schemas.microsoft.com/office/word/2010/wordprocessingCanvas" xmlns:mc="http://schemas.openxmlformats.org/markup-compatibility/2006" xmlns:o="urn:schemas-microsoft-com:office:office" xmlns:r="http://schemas.openxmlformats.org/officeDocument/2006/relationships" xmlns:m="http://schemas.openxmlformats.org/officeDocument/2006/math" xmlns:v="urn:schemas-microsoft-com:vml" xmlns:wp14="http://schemas.microsoft.com/office/word/2010/wordprocessingDrawing" xmlns:wp="http://schemas.openxmlformats.org/drawingml/2006/wordprocessingDrawing" xmlns:w10="urn:schemas-microsoft-com:office:word" xmlns:w="http://schemas.openxmlformats.org/wordprocessingml/2006/main" xmlns:w14="http://schemas.microsoft.com/office/word/2010/wordml" xmlns:wpg="http://schemas.microsoft.com/office/word/2010/wordprocessingGroup" xmlns:wpi="http://schemas.microsoft.com/office/word/2010/wordprocessingInk" xmlns:wne="http://schemas.microsoft.com/office/word/2006/wordml" xmlns:wps="http://schemas.microsoft.com/office/word/2010/wordprocessingShape" mc:Ignorable="w14 wp14">
+  <w:endnote w:type="separator" w:id="-1">
+    <w:p>
+      <w:r>
+        <w:separator/>
+      </w:r>
+    </w:p>
+  </w:endnote>
+  <w:endnote w:type="continuationSeparator" w:id="0">
+    <w:p>
+      <w:r>
+        <w:continuationSeparator/>
+      </w:r>
+    </w:p>
+  </w:endnote>
+</w:endnotes>
+</file>
+
+<file path=word/footer1.xml><?xml version="1.0" encoding="utf-8"?>
+<w:ftr xmlns:wpc="http://schemas.microsoft.com/office/word/2010/wordprocessingCanvas" xmlns:mc="http://schemas.openxmlformats.org/markup-compatibility/2006" xmlns:o="urn:schemas-microsoft-com:office:office" xmlns:r="http://schemas.openxmlformats.org/officeDocument/2006/relationships" xmlns:m="http://schemas.openxmlformats.org/officeDocument/2006/math" xmlns:v="urn:schemas-microsoft-com:vml" xmlns:wp14="http://schemas.microsoft.com/office/word/2010/wordprocessingDrawing" xmlns:wp="http://schemas.openxmlformats.org/drawingml/2006/wordprocessingDrawing" xmlns:w10="urn:schemas-microsoft-com:office:word" xmlns:w="http://schemas.openxmlformats.org/wordprocessingml/2006/main" xmlns:w14="http://schemas.microsoft.com/office/word/2010/wordml" xmlns:wpg="http://schemas.microsoft.com/office/word/2010/wordprocessingGroup" xmlns:wpi="http://schemas.microsoft.com/office/word/2010/wordprocessingInk" xmlns:wne="http://schemas.microsoft.com/office/word/2006/wordml" xmlns:wps="http://schemas.microsoft.com/office/word/2010/wordprocessingShape" mc:Ignorable="w14 wp14">
+  <w:p>
+    <w:pPr>
+      <w:pStyle w:val="Pidipagina"/>
+    </w:pPr>
+    <w:r>
+      <w:tab/>
+      <w:t xml:space="preserve">Autore: Alessandro </w:t>
+    </w:r>
+    <w:proofErr w:type="spellStart"/>
+    <w:r>
+      <w:t>Cazziolato</w:t>
+    </w:r>
+    <w:proofErr w:type="spellEnd"/>
+  </w:p>
+</w:ftr>
+</file>
+
+<file path=word/footnotes.xml><?xml version="1.0" encoding="utf-8"?>
+<w:footnotes xmlns:wpc="http://schemas.microsoft.com/office/word/2010/wordprocessingCanvas" xmlns:mc="http://schemas.openxmlformats.org/markup-compatibility/2006" xmlns:o="urn:schemas-microsoft-com:office:office" xmlns:r="http://schemas.openxmlformats.org/officeDocument/2006/relationships" xmlns:m="http://schemas.openxmlformats.org/officeDocument/2006/math" xmlns:v="urn:schemas-microsoft-com:vml" xmlns:wp14="http://schemas.microsoft.com/office/word/2010/wordprocessingDrawing" xmlns:wp="http://schemas.openxmlformats.org/drawingml/2006/wordprocessingDrawing" xmlns:w10="urn:schemas-microsoft-com:office:word" xmlns:w="http://schemas.openxmlformats.org/wordprocessingml/2006/main" xmlns:w14="http://schemas.microsoft.com/office/word/2010/wordml" xmlns:wpg="http://schemas.microsoft.com/office/word/2010/wordprocessingGroup" xmlns:wpi="http://schemas.microsoft.com/office/word/2010/wordprocessingInk" xmlns:wne="http://schemas.microsoft.com/office/word/2006/wordml" xmlns:wps="http://schemas.microsoft.com/office/word/2010/wordprocessingShape" mc:Ignorable="w14 wp14">
+  <w:footnote w:type="separator" w:id="-1">
+    <w:p>
+      <w:r>
+        <w:separator/>
+      </w:r>
+    </w:p>
+  </w:footnote>
+  <w:footnote w:type="continuationSeparator" w:id="0">
+    <w:p>
+      <w:r>
+        <w:continuationSeparator/>
+      </w:r>
+    </w:p>
+  </w:footnote>
+</w:footnotes>
 </file>
 
 <file path=word/numbering.xml><?xml version="1.0" encoding="utf-8"?>
@@ -887,6 +1155,7 @@
   <w:style w:type="character" w:default="1" w:styleId="Carpredefinitoparagrafo">
     <w:name w:val="Default Paragraph Font"/>
     <w:uiPriority w:val="1"/>
+    <w:semiHidden/>
     <w:unhideWhenUsed/>
   </w:style>
   <w:style w:type="table" w:default="1" w:styleId="Tabellanormale">
@@ -1291,6 +1560,54 @@
     <w:rPr>
       <w:color w:val="0000FF" w:themeColor="hyperlink"/>
       <w:u w:val="single"/>
+    </w:rPr>
+  </w:style>
+  <w:style w:type="paragraph" w:styleId="Intestazione">
+    <w:name w:val="header"/>
+    <w:basedOn w:val="Normale"/>
+    <w:link w:val="IntestazioneCarattere"/>
+    <w:uiPriority w:val="99"/>
+    <w:unhideWhenUsed/>
+    <w:rsid w:val="00FE629B"/>
+    <w:pPr>
+      <w:tabs>
+        <w:tab w:val="center" w:pos="4819"/>
+        <w:tab w:val="right" w:pos="9638"/>
+      </w:tabs>
+    </w:pPr>
+  </w:style>
+  <w:style w:type="character" w:customStyle="1" w:styleId="IntestazioneCarattere">
+    <w:name w:val="Intestazione Carattere"/>
+    <w:basedOn w:val="Carpredefinitoparagrafo"/>
+    <w:link w:val="Intestazione"/>
+    <w:uiPriority w:val="99"/>
+    <w:rsid w:val="00FE629B"/>
+    <w:rPr>
+      <w:sz w:val="22"/>
+    </w:rPr>
+  </w:style>
+  <w:style w:type="paragraph" w:styleId="Pidipagina">
+    <w:name w:val="footer"/>
+    <w:basedOn w:val="Normale"/>
+    <w:link w:val="PidipaginaCarattere"/>
+    <w:uiPriority w:val="99"/>
+    <w:unhideWhenUsed/>
+    <w:rsid w:val="00FE629B"/>
+    <w:pPr>
+      <w:tabs>
+        <w:tab w:val="center" w:pos="4819"/>
+        <w:tab w:val="right" w:pos="9638"/>
+      </w:tabs>
+    </w:pPr>
+  </w:style>
+  <w:style w:type="character" w:customStyle="1" w:styleId="PidipaginaCarattere">
+    <w:name w:val="Piè di pagina Carattere"/>
+    <w:basedOn w:val="Carpredefinitoparagrafo"/>
+    <w:link w:val="Pidipagina"/>
+    <w:uiPriority w:val="99"/>
+    <w:rsid w:val="00FE629B"/>
+    <w:rPr>
+      <w:sz w:val="22"/>
     </w:rPr>
   </w:style>
 </w:styles>
@@ -1554,6 +1871,7 @@
   <w:style w:type="character" w:default="1" w:styleId="Carpredefinitoparagrafo">
     <w:name w:val="Default Paragraph Font"/>
     <w:uiPriority w:val="1"/>
+    <w:semiHidden/>
     <w:unhideWhenUsed/>
   </w:style>
   <w:style w:type="table" w:default="1" w:styleId="Tabellanormale">
@@ -1958,6 +2276,54 @@
     <w:rPr>
       <w:color w:val="0000FF" w:themeColor="hyperlink"/>
       <w:u w:val="single"/>
+    </w:rPr>
+  </w:style>
+  <w:style w:type="paragraph" w:styleId="Intestazione">
+    <w:name w:val="header"/>
+    <w:basedOn w:val="Normale"/>
+    <w:link w:val="IntestazioneCarattere"/>
+    <w:uiPriority w:val="99"/>
+    <w:unhideWhenUsed/>
+    <w:rsid w:val="00FE629B"/>
+    <w:pPr>
+      <w:tabs>
+        <w:tab w:val="center" w:pos="4819"/>
+        <w:tab w:val="right" w:pos="9638"/>
+      </w:tabs>
+    </w:pPr>
+  </w:style>
+  <w:style w:type="character" w:customStyle="1" w:styleId="IntestazioneCarattere">
+    <w:name w:val="Intestazione Carattere"/>
+    <w:basedOn w:val="Carpredefinitoparagrafo"/>
+    <w:link w:val="Intestazione"/>
+    <w:uiPriority w:val="99"/>
+    <w:rsid w:val="00FE629B"/>
+    <w:rPr>
+      <w:sz w:val="22"/>
+    </w:rPr>
+  </w:style>
+  <w:style w:type="paragraph" w:styleId="Pidipagina">
+    <w:name w:val="footer"/>
+    <w:basedOn w:val="Normale"/>
+    <w:link w:val="PidipaginaCarattere"/>
+    <w:uiPriority w:val="99"/>
+    <w:unhideWhenUsed/>
+    <w:rsid w:val="00FE629B"/>
+    <w:pPr>
+      <w:tabs>
+        <w:tab w:val="center" w:pos="4819"/>
+        <w:tab w:val="right" w:pos="9638"/>
+      </w:tabs>
+    </w:pPr>
+  </w:style>
+  <w:style w:type="character" w:customStyle="1" w:styleId="PidipaginaCarattere">
+    <w:name w:val="Piè di pagina Carattere"/>
+    <w:basedOn w:val="Carpredefinitoparagrafo"/>
+    <w:link w:val="Pidipagina"/>
+    <w:uiPriority w:val="99"/>
+    <w:rsid w:val="00FE629B"/>
+    <w:rPr>
+      <w:sz w:val="22"/>
     </w:rPr>
   </w:style>
 </w:styles>

</xml_diff>

<commit_message>
Aggiornato Web services REST in NetBeans con Spring Boot
</commit_message>
<xml_diff>
--- a/Web services REST in NetBeans con Spring Boot.docx
+++ b/Web services REST in NetBeans con Spring Boot.docx
@@ -344,13 +344,72 @@
       </w:r>
       <w:proofErr w:type="spellEnd"/>
       <w:r>
-        <w:t xml:space="preserve"> &amp; location: specificare il nome del progetto e la directory dove </w:t>
-      </w:r>
-      <w:proofErr w:type="spellStart"/>
-      <w:r>
-        <w:t>salvarloo</w:t>
-      </w:r>
-      <w:proofErr w:type="spellEnd"/>
+        <w:t xml:space="preserve"> &amp; location: specificare il nome del progetto e la directory dove salvarlo</w:t>
+      </w:r>
+      <w:r>
+        <w:t>.</w:t>
+      </w:r>
+    </w:p>
+    <w:p>
+      <w:pPr>
+        <w:pStyle w:val="Titolo3"/>
+      </w:pPr>
+      <w:r>
+        <w:t>Packaging</w:t>
+      </w:r>
+    </w:p>
+    <w:p>
+      <w:r>
+        <w:t xml:space="preserve">Se il packaging è </w:t>
+      </w:r>
+      <w:proofErr w:type="spellStart"/>
+      <w:r>
+        <w:t>Jar</w:t>
+      </w:r>
+      <w:proofErr w:type="spellEnd"/>
+      <w:r>
+        <w:t xml:space="preserve"> non ci sono problemi: viene avviato un server </w:t>
+      </w:r>
+      <w:proofErr w:type="spellStart"/>
+      <w:r>
+        <w:t>Tomcat</w:t>
+      </w:r>
+      <w:proofErr w:type="spellEnd"/>
+      <w:r>
+        <w:t xml:space="preserve"> interno che permette di eseguire l'applicazione; il server si mette in ascolto sulla porta 8080 (che DEVE essere libera).</w:t>
+      </w:r>
+    </w:p>
+    <w:p>
+      <w:r>
+        <w:t xml:space="preserve">Se il packaging è War bisogna usare un server compatibile con Java 8 o </w:t>
+      </w:r>
+      <w:proofErr w:type="spellStart"/>
+      <w:r>
+        <w:t>succ</w:t>
+      </w:r>
+      <w:proofErr w:type="spellEnd"/>
+      <w:r>
+        <w:t>.</w:t>
+      </w:r>
+      <w:r>
+        <w:t xml:space="preserve"> (e comunque controllare anche altre specifiche): se si usa </w:t>
+      </w:r>
+      <w:proofErr w:type="spellStart"/>
+      <w:r>
+        <w:t>Tomcat</w:t>
+      </w:r>
+      <w:proofErr w:type="spellEnd"/>
+      <w:r>
+        <w:t xml:space="preserve">, questo deve essere di versione 9 o </w:t>
+      </w:r>
+      <w:proofErr w:type="spellStart"/>
+      <w:r>
+        <w:t>succ</w:t>
+      </w:r>
+      <w:proofErr w:type="spellEnd"/>
+      <w:r>
+        <w:t>.</w:t>
+      </w:r>
     </w:p>
     <w:p>
       <w:pPr>
@@ -501,7 +560,18 @@
     </w:p>
     <w:p>
       <w:r>
-        <w:t xml:space="preserve">Premere il pulsante </w:t>
+        <w:t xml:space="preserve">Se si è scelto il packaging </w:t>
+      </w:r>
+      <w:proofErr w:type="spellStart"/>
+      <w:r>
+        <w:t>Jar</w:t>
+      </w:r>
+      <w:proofErr w:type="spellEnd"/>
+      <w:r>
+        <w:t>, p</w:t>
+      </w:r>
+      <w:r>
+        <w:t xml:space="preserve">remere il pulsante </w:t>
       </w:r>
       <w:proofErr w:type="spellStart"/>
       <w:r>
@@ -539,7 +609,29 @@
         <w:t xml:space="preserve">; dovrebbe apparire la "pagina" </w:t>
       </w:r>
       <w:r>
-        <w:t>mappata sulla radice.</w:t>
+        <w:t>mappata sulla radice</w:t>
+      </w:r>
+      <w:r>
+        <w:t xml:space="preserve"> (ovviamente la porta 8080 non doveva essere occupata in precedenza, altrimenti </w:t>
+      </w:r>
+      <w:proofErr w:type="spellStart"/>
+      <w:r>
+        <w:t>l'embedded</w:t>
+      </w:r>
+      <w:proofErr w:type="spellEnd"/>
+      <w:r>
+        <w:t xml:space="preserve"> server </w:t>
+      </w:r>
+      <w:proofErr w:type="spellStart"/>
+      <w:r>
+        <w:t>Tomcat</w:t>
+      </w:r>
+      <w:proofErr w:type="spellEnd"/>
+      <w:r>
+        <w:t xml:space="preserve"> non parte)</w:t>
+      </w:r>
+      <w:r>
+        <w:t>.</w:t>
       </w:r>
     </w:p>
     <w:p>
@@ -563,17 +655,71 @@
         <w:t xml:space="preserve"> automatico): per vedere il sito aggiornato basta aggiornare la pagina del browser ([F5]).</w:t>
       </w:r>
       <w:r>
-        <w:t xml:space="preserve"> [NB: la prima volta non funziona, poi sì</w:t>
+        <w:t xml:space="preserve"> [NB: la prima volta non funziona, poi sì]</w:t>
+      </w:r>
+    </w:p>
+    <w:p>
+      <w:r>
+        <w:t xml:space="preserve">Se si </w:t>
+      </w:r>
+      <w:r>
+        <w:t>è scelto il packaging W</w:t>
+      </w:r>
+      <w:r>
+        <w:t>ar</w:t>
+      </w:r>
+      <w:r>
+        <w:t xml:space="preserve"> si deve fare manualmente il </w:t>
+      </w:r>
+      <w:proofErr w:type="spellStart"/>
+      <w:r>
+        <w:t>deployment</w:t>
+      </w:r>
+      <w:proofErr w:type="spellEnd"/>
+      <w:r>
+        <w:t xml:space="preserve"> del file War </w:t>
+      </w:r>
+      <w:proofErr w:type="spellStart"/>
+      <w:r>
+        <w:t>sull'application</w:t>
+      </w:r>
+      <w:proofErr w:type="spellEnd"/>
+      <w:r>
+        <w:t xml:space="preserve"> server desiderato, che deve essere conforme alle specifiche</w:t>
+      </w:r>
+      <w:r>
+        <w:t xml:space="preserve"> Java</w:t>
       </w:r>
       <w:bookmarkStart w:id="0" w:name="_GoBack"/>
       <w:bookmarkEnd w:id="0"/>
-      <w:r>
-        <w:t>]</w:t>
+    </w:p>
+    <w:p>
+      <w:r>
+        <w:t xml:space="preserve">(per </w:t>
+      </w:r>
+      <w:proofErr w:type="spellStart"/>
+      <w:r>
+        <w:t>Tomcat</w:t>
+      </w:r>
+      <w:proofErr w:type="spellEnd"/>
+      <w:r>
+        <w:t xml:space="preserve"> vedi </w:t>
+      </w:r>
+      <w:hyperlink r:id="rId10" w:history="1">
+        <w:r>
+          <w:rPr>
+            <w:rStyle w:val="Collegamentoipertestuale"/>
+          </w:rPr>
+          <w:t>http://tomcat.apache.org/whichversion.html</w:t>
+        </w:r>
+      </w:hyperlink>
+      <w:r>
+        <w:t>)</w:t>
       </w:r>
     </w:p>
     <w:p/>
     <w:sectPr>
-      <w:footerReference w:type="default" r:id="rId10"/>
+      <w:footerReference w:type="default" r:id="rId11"/>
       <w:pgSz w:w="11906" w:h="16838"/>
       <w:pgMar w:top="1417" w:right="1134" w:bottom="1134" w:left="1134" w:header="708" w:footer="563" w:gutter="0"/>
       <w:cols w:space="708"/>

</xml_diff>